<commit_message>
fixed ppr agreement template
</commit_message>
<xml_diff>
--- a/example-work/Payrix_PPR_Agreement_Template--FINAL.docx
+++ b/example-work/Payrix_PPR_Agreement_Template--FINAL.docx
@@ -20623,7 +20623,17 @@
           <w:szCs w:val="15"/>
           <w:shd w:val="clear" w:color="auto" w:fill="FFFFFF"/>
         </w:rPr>
-        <w:t>*You acknowledge that Interchange Plus Pricing rates and Association and Network fees and assessments are subject to change without notice. This includes the Network and Processor Access Fee calculated at a rate of 0.15% on all Visa, MasterCard, Discover, and American Express volume subject to a $10.00 monthly minimum.</w:t>
+        <w:t>*</w:t>
+      </w:r>
+      <w:r>
+        <w:rPr>
+          <w:rFonts w:ascii="Arial" w:hAnsi="Arial" w:cs="Arial"/>
+          <w:color w:val="000000" w:themeColor="text1"/>
+          <w:sz w:val="15"/>
+          <w:szCs w:val="15"/>
+          <w:shd w:val="clear" w:color="auto" w:fill="FFFFFF"/>
+        </w:rPr>
+        <w:t>XXXXXXXXXXXXXXXXXXXXXXXXXXXXXXXXXXXXXXXXXXXXXXXXXXXXXXXXXXXXXXXXXXXXXXXXXXXXXXXXXXXXXXXXXXXXXXXXXXXXXXXXXXXXXXXXXXXXXXXXXXXXXXXXXXXXXXX</w:t>
       </w:r>
     </w:p>
     <w:p>
@@ -20657,30 +20667,16 @@
           <w:szCs w:val="15"/>
           <w:shd w:val="clear" w:color="auto" w:fill="FFFFFF"/>
         </w:rPr>
-        <w:t>**Interchange Plus Pricing is subject to a Transaction Risk Fee up to 0.85% in addition to your Discount Rate and applies to transactions that carry a higher degree of risk as described in the </w:t>
+        <w:t>**</w:t>
       </w:r>
-      <w:hyperlink r:id="rId9" w:tgtFrame="_blank" w:history="1">
-        <w:r>
-          <w:rPr>
-            <w:rFonts w:eastAsia="Times New Roman"/>
-            <w:color w:val="000000" w:themeColor="text1"/>
-            <w:sz w:val="15"/>
-            <w:szCs w:val="15"/>
-            <w:u w:val="single"/>
-            <w:shd w:val="clear" w:color="auto" w:fill="FFFFFF"/>
-          </w:rPr>
-          <w:t>Revel Systems, Inc. Supplemental Revel Advantage XT™ Program Terms and Conditions</w:t>
-        </w:r>
-      </w:hyperlink>
       <w:r>
         <w:rPr>
-          <w:rFonts w:eastAsia="Times New Roman"/>
           <w:color w:val="000000" w:themeColor="text1"/>
           <w:sz w:val="15"/>
           <w:szCs w:val="15"/>
           <w:shd w:val="clear" w:color="auto" w:fill="FFFFFF"/>
         </w:rPr>
-        <w:t> under the section heading Transaction Risk Fees.</w:t>
+        <w:t>XXXXXXXXXXXXXXXXXXXXXXXXXXXXXXXXXXXXXXXXXXXXXXXXXXXXXXXXXXXXXXXXXXXXXXXXXXXXXXXXXXXXXXXXXXXXXXXXXXXXXXXXXXXXXXXXXXXXXXXXXXXXXXXXXXXXXXX</w:t>
       </w:r>
     </w:p>
     <w:p>
@@ -20716,132 +20712,17 @@
           <w:szCs w:val="15"/>
           <w:shd w:val="clear" w:color="auto" w:fill="FFFFFF"/>
         </w:rPr>
-        <w:t>***All merchants must comply with the Payment Card Industry Data Security Standard (</w:t>
+        <w:lastRenderedPageBreak/>
+        <w:t>***</w:t>
       </w:r>
       <w:r>
         <w:rPr>
-          <w:rFonts w:eastAsia="Times New Roman"/>
           <w:color w:val="000000" w:themeColor="text1"/>
           <w:sz w:val="15"/>
           <w:szCs w:val="15"/>
           <w:shd w:val="clear" w:color="auto" w:fill="FFFFFF"/>
         </w:rPr>
-        <w:t>"</w:t>
-      </w:r>
-      <w:r>
-        <w:rPr>
-          <w:rFonts w:eastAsia="Times New Roman"/>
-          <w:color w:val="000000" w:themeColor="text1"/>
-          <w:sz w:val="15"/>
-          <w:szCs w:val="15"/>
-          <w:shd w:val="clear" w:color="auto" w:fill="FFFFFF"/>
-        </w:rPr>
-        <w:t>PCI DSS</w:t>
-      </w:r>
-      <w:r>
-        <w:rPr>
-          <w:rFonts w:eastAsia="Times New Roman"/>
-          <w:color w:val="000000" w:themeColor="text1"/>
-          <w:sz w:val="15"/>
-          <w:szCs w:val="15"/>
-          <w:shd w:val="clear" w:color="auto" w:fill="FFFFFF"/>
-        </w:rPr>
-        <w:t>"</w:t>
-      </w:r>
-      <w:r>
-        <w:rPr>
-          <w:rFonts w:eastAsia="Times New Roman"/>
-          <w:color w:val="000000" w:themeColor="text1"/>
-          <w:sz w:val="15"/>
-          <w:szCs w:val="15"/>
-          <w:shd w:val="clear" w:color="auto" w:fill="FFFFFF"/>
-        </w:rPr>
-        <w:t xml:space="preserve">). Customers are required to maintain the security of card data and to comply with the requirements of the PCI DSS. Customer must validate its compliance with the PCI DSS and provide us with evidence that Customer: (a) has successfully completed a </w:t>
-      </w:r>
-      <w:proofErr w:type="spellStart"/>
-      <w:r>
-        <w:rPr>
-          <w:rFonts w:eastAsia="Times New Roman"/>
-          <w:color w:val="000000" w:themeColor="text1"/>
-          <w:sz w:val="15"/>
-          <w:szCs w:val="15"/>
-          <w:shd w:val="clear" w:color="auto" w:fill="FFFFFF"/>
-        </w:rPr>
-        <w:t>Self Assessment</w:t>
-      </w:r>
-      <w:proofErr w:type="spellEnd"/>
-      <w:r>
-        <w:rPr>
-          <w:rFonts w:eastAsia="Times New Roman"/>
-          <w:color w:val="000000" w:themeColor="text1"/>
-          <w:sz w:val="15"/>
-          <w:szCs w:val="15"/>
-          <w:shd w:val="clear" w:color="auto" w:fill="FFFFFF"/>
-        </w:rPr>
-        <w:t xml:space="preserve"> Questionnaire (SAQ) and scan(s), if applicable, and (b) is compliant with the PCI DSS. We may offer one or more PCI products or services (the </w:t>
-      </w:r>
-      <w:r>
-        <w:rPr>
-          <w:rFonts w:eastAsia="Times New Roman"/>
-          <w:color w:val="000000" w:themeColor="text1"/>
-          <w:sz w:val="15"/>
-          <w:szCs w:val="15"/>
-          <w:shd w:val="clear" w:color="auto" w:fill="FFFFFF"/>
-        </w:rPr>
-        <w:t>"</w:t>
-      </w:r>
-      <w:r>
-        <w:rPr>
-          <w:rFonts w:eastAsia="Times New Roman"/>
-          <w:color w:val="000000" w:themeColor="text1"/>
-          <w:sz w:val="15"/>
-          <w:szCs w:val="15"/>
-          <w:shd w:val="clear" w:color="auto" w:fill="FFFFFF"/>
-        </w:rPr>
-        <w:t>PCI Program</w:t>
-      </w:r>
-      <w:r>
-        <w:rPr>
-          <w:rFonts w:eastAsia="Times New Roman"/>
-          <w:color w:val="000000" w:themeColor="text1"/>
-          <w:sz w:val="15"/>
-          <w:szCs w:val="15"/>
-          <w:shd w:val="clear" w:color="auto" w:fill="FFFFFF"/>
-        </w:rPr>
-        <w:t>"</w:t>
-      </w:r>
-      <w:r>
-        <w:rPr>
-          <w:rFonts w:eastAsia="Times New Roman"/>
-          <w:color w:val="000000" w:themeColor="text1"/>
-          <w:sz w:val="15"/>
-          <w:szCs w:val="15"/>
-          <w:shd w:val="clear" w:color="auto" w:fill="FFFFFF"/>
-        </w:rPr>
-        <w:t>) to assist merchants in securing card data and complying with PCI DSS. Information on the PCI Program is set forth in your </w:t>
-      </w:r>
-      <w:hyperlink r:id="rId10" w:tgtFrame="_blank" w:history="1">
-        <w:r>
-          <w:rPr>
-            <w:rFonts w:eastAsia="Times New Roman"/>
-            <w:color w:val="000000" w:themeColor="text1"/>
-            <w:sz w:val="15"/>
-            <w:szCs w:val="15"/>
-            <w:u w:val="single"/>
-            <w:shd w:val="clear" w:color="auto" w:fill="FFFFFF"/>
-          </w:rPr>
-          <w:t>Revel Systems, Inc. Supplemental Revel Advantage XT™ Program Terms and Conditions </w:t>
-        </w:r>
-      </w:hyperlink>
-      <w:r>
-        <w:rPr>
-          <w:rFonts w:eastAsia="Times New Roman"/>
-          <w:color w:val="000000" w:themeColor="text1"/>
-          <w:sz w:val="15"/>
-          <w:szCs w:val="15"/>
-          <w:shd w:val="clear" w:color="auto" w:fill="FFFFFF"/>
-        </w:rPr>
-        <w:t> and the applicable fees for the PCI Program are set forth above.</w:t>
+        <w:t>XXXXXXXXXXXXXXXXXXXXXXXXXXXXXXXXXXXXXXXXXXXXXXXXXXXXXXXXXXXXXXXXXXXXXXXXXXXXXXXXXXXXXXXXXXXXXXXXXXXXXXXXXXXXXXXXXXXXXXXXXXXXXXXXXXXXXXXXXXXXXXXXXXXXXXXXXXXXXXXXXXXXXXXXXXXXXXXXXXXXXXXXXXXXXXXXXXXXXXXXXXXXXXXXXXXXXXXXXXXXXXXXXXXXXXXXXXXXXXXXXXXXXXXXXXXXXXXXXXXXXXXXXXXXXXXXXXXXXXXXXXXXXXXXXXXXXXXXXXXXXXXXXXXXXXXXXXXXXXXXXXXXXXXXXXXXXXXXXXXXXXXXXXXXXXXXXXXXXXXXXXXXXXXXXXXXXXXXXXXXXXXXXXXXXXXXXXXXXXXXXXXXXXXXXXXXXXXXXXXXXXXXXXXXXXXXXXXXXXXXXXXXXXXXXXXXXXXXXXXXXXXXXXXXXXXXXXXXXXXXXXXXXXXXXXXXXXXXXXXXXXXXXXXXXXXXXXXXXXXXXXXXXXXXXXXXXXXXXXXX</w:t>
       </w:r>
     </w:p>
     <w:p>
@@ -20865,98 +20746,20 @@
           <w:color w:val="000000" w:themeColor="text1"/>
           <w:sz w:val="15"/>
           <w:szCs w:val="15"/>
+          <w:shd w:val="clear" w:color="auto" w:fill="FFFFFF"/>
         </w:rPr>
       </w:pPr>
       <w:r>
         <w:rPr>
-          <w:rFonts w:eastAsia="Times New Roman"/>
           <w:color w:val="000000" w:themeColor="text1"/>
           <w:sz w:val="15"/>
           <w:szCs w:val="15"/>
           <w:shd w:val="clear" w:color="auto" w:fill="FFFFFF"/>
         </w:rPr>
-        <w:t xml:space="preserve">Interchange Plus Pricing is the applicable rates and fees quoted in the above schedule plus all </w:t>
-      </w:r>
-      <w:proofErr w:type="gramStart"/>
-      <w:r>
-        <w:rPr>
-          <w:rFonts w:eastAsia="Times New Roman"/>
-          <w:color w:val="000000" w:themeColor="text1"/>
-          <w:sz w:val="15"/>
-          <w:szCs w:val="15"/>
-          <w:shd w:val="clear" w:color="auto" w:fill="FFFFFF"/>
-        </w:rPr>
-        <w:t>pass through</w:t>
-      </w:r>
-      <w:proofErr w:type="gramEnd"/>
-      <w:r>
-        <w:rPr>
-          <w:rFonts w:eastAsia="Times New Roman"/>
-          <w:color w:val="000000" w:themeColor="text1"/>
-          <w:sz w:val="15"/>
-          <w:szCs w:val="15"/>
-          <w:shd w:val="clear" w:color="auto" w:fill="FFFFFF"/>
-        </w:rPr>
-        <w:t xml:space="preserve"> Interchange rates, Assessments, Association and Network charged fees, including transactions that are not fully qualified transactions being additionally subject to higher interchange rates and assessments published by the applicable Associations and Networks plus any additional fees that may apply. For a complete list of interchange rates for Visa and MasterCard, visit the websites: </w:t>
-      </w:r>
-      <w:hyperlink r:id="rId11" w:tgtFrame="_blank" w:history="1">
-        <w:r>
-          <w:rPr>
-            <w:rFonts w:eastAsia="Times New Roman"/>
-            <w:color w:val="000000" w:themeColor="text1"/>
-            <w:sz w:val="15"/>
-            <w:szCs w:val="15"/>
-            <w:u w:val="single"/>
-            <w:shd w:val="clear" w:color="auto" w:fill="FFFFFF"/>
-          </w:rPr>
-          <w:t>Visa, a trusted leader in digital payments</w:t>
-        </w:r>
-      </w:hyperlink>
-      <w:r>
-        <w:rPr>
-          <w:rFonts w:eastAsia="Times New Roman"/>
-          <w:color w:val="000000" w:themeColor="text1"/>
-          <w:sz w:val="15"/>
-          <w:szCs w:val="15"/>
-          <w:shd w:val="clear" w:color="auto" w:fill="FFFFFF"/>
-        </w:rPr>
-        <w:t> and </w:t>
-      </w:r>
-      <w:hyperlink r:id="rId12" w:tgtFrame="_blank" w:history="1">
-        <w:r>
-          <w:rPr>
-            <w:rFonts w:eastAsia="Times New Roman"/>
-            <w:color w:val="000000" w:themeColor="text1"/>
-            <w:sz w:val="15"/>
-            <w:szCs w:val="15"/>
-            <w:u w:val="single"/>
-            <w:shd w:val="clear" w:color="auto" w:fill="FFFFFF"/>
-          </w:rPr>
-          <w:t>Mastercard - A Global Technology Company in The Payments Industry</w:t>
-        </w:r>
-      </w:hyperlink>
-      <w:r>
-        <w:rPr>
-          <w:rFonts w:eastAsia="Times New Roman"/>
-          <w:color w:val="000000" w:themeColor="text1"/>
-          <w:sz w:val="15"/>
-          <w:szCs w:val="15"/>
-          <w:shd w:val="clear" w:color="auto" w:fill="FFFFFF"/>
-        </w:rPr>
-        <w:t>.</w:t>
+        <w:t>XXXXXXXXXXXXXXXXXXXXXXXXXXXXXXXXXXXXXXXXXXXXXXXXXXXXXXXXXXXXXXXXXXXXXXXXXXXXXXXXXXXXXXXXXXXXXXXXXXXXXXXXXXXXXXXXXXXXXXXXXXXXXXXXXXXXXXXXXXXXXXXXXXXXXXXXXXXXXXXXXXXXXXXXXXXXXXXXXXXXXXXXXXXXXXXXXXXXXXXXXXXXXXXXXXXXXXXXXXXXXXXXXXXXXXXXXXXXXXXXXXXXXXXXXXXXXXXXXXXXXXXXXXXXXXXXXXXXXXXXXXXXXXXXXXXXXXXXXXXXXXXXXXXXXXXXXXXXXXXXXXXXXXXXXXXXXXXXXXXXXXXXXXXXXXXXXXXXXXXXXXXXXXXXXXXXXXXXXXXXXXXXXXXXXXXXXXXXXXXXXXXXX</w:t>
       </w:r>
     </w:p>
-    <w:p>
-      <w:pPr>
-        <w:pStyle w:val="Title"/>
-        <w:ind w:left="360" w:right="500"/>
-        <w:rPr>
-          <w:color w:val="000000" w:themeColor="text1"/>
-          <w:sz w:val="15"/>
-          <w:szCs w:val="15"/>
-        </w:rPr>
-      </w:pPr>
-    </w:p>
+    <w:p/>
     <w:p>
       <w:pPr>
         <w:pStyle w:val="Title"/>
@@ -21031,27 +20834,7 @@
           <w:szCs w:val="15"/>
           <w:shd w:val="clear" w:color="auto" w:fill="FFFFFF"/>
         </w:rPr>
-        <w:t xml:space="preserve"> Match</w:t>
-      </w:r>
-      <w:proofErr w:type="gramStart"/>
-      <w:r>
-        <w:rPr>
-          <w:color w:val="000000" w:themeColor="text1"/>
-          <w:sz w:val="15"/>
-          <w:szCs w:val="15"/>
-          <w:shd w:val="clear" w:color="auto" w:fill="FFFFFF"/>
-        </w:rPr>
-        <w:t>=”True</w:t>
-      </w:r>
-      <w:proofErr w:type="gramEnd"/>
-      <w:r>
-        <w:rPr>
-          <w:color w:val="000000" w:themeColor="text1"/>
-          <w:sz w:val="15"/>
-          <w:szCs w:val="15"/>
-          <w:shd w:val="clear" w:color="auto" w:fill="FFFFFF"/>
-        </w:rPr>
-        <w:t>” /&gt; #&gt;</w:t>
+        <w:t xml:space="preserve"> Match=”True” /&gt; #&gt;</w:t>
       </w:r>
       <w:r>
         <w:rPr>
@@ -21060,72 +20843,26 @@
           <w:szCs w:val="15"/>
           <w:shd w:val="clear" w:color="auto" w:fill="FFFFFF"/>
         </w:rPr>
-        <w:t xml:space="preserve">In exchange for Revel's acceptance of this Agreement, the person signing immediately below this paragraph (a </w:t>
+        <w:t>XXXXXXXXXXXXXXXXXXXXXXXXXXXXXXXXXXXXXXXXXXXXXXXXXXXXXXXXXXXXXXXXXXXXXXXXXXXXXXXXXXXXXXXXXXXXXXXXXXXXXXXXXXXXXXXXXXXXXXXXXXXXXXXXXXXXXXXXXXXXXXXXXXXXXXXXXXXXXXXXXXXXXXXXXXXXXXXXXXXXXXXXXXXXXXXXXXXXXXXXXXXXXXXXXXXXXXXXXXXXXXXXXXXXXXXXXXXXXXXXXXXXXXXXXXXXXXXXXXXXXXXXXXXXXXXXXXXXXXXXXXXXXXXXXXXXXXXXXXXXXXXXXXXXXXXXXXXXXXXXXXXXXXXXXXXXXXXXXXXXXXXXXXXXXXXXXXXXXXXXXXXXXXXXXXXXXXXXXXXXXXXXXXXXXXXXXXXXXXXXXXXXXXXXXXXXXXXXXXXXXXXXXXXXXXXXXXXXXXXXXXXXXXXXXXXXXXXXXXXXXXXXXXXXXXXXXXXXXXXXXXXXXXXXXXXXXXXXXXXXXXXXXXXXXXXXXXXXXXXXXXXXXXXXXXXXXXXXXXXX</w:t>
       </w:r>
-      <w:r>
+    </w:p>
+    <w:p>
+      <w:pPr>
+        <w:pStyle w:val="Title"/>
+        <w:ind w:left="360" w:right="500"/>
         <w:rPr>
           <w:color w:val="000000" w:themeColor="text1"/>
           <w:sz w:val="15"/>
           <w:szCs w:val="15"/>
           <w:shd w:val="clear" w:color="auto" w:fill="FFFFFF"/>
         </w:rPr>
-        <w:t>"</w:t>
-      </w:r>
-      <w:r>
-        <w:rPr>
-          <w:color w:val="000000" w:themeColor="text1"/>
-          <w:sz w:val="15"/>
-          <w:szCs w:val="15"/>
-          <w:shd w:val="clear" w:color="auto" w:fill="FFFFFF"/>
-        </w:rPr>
-        <w:t>Guarantor</w:t>
-      </w:r>
-      <w:r>
-        <w:rPr>
-          <w:color w:val="000000" w:themeColor="text1"/>
-          <w:sz w:val="15"/>
-          <w:szCs w:val="15"/>
-          <w:shd w:val="clear" w:color="auto" w:fill="FFFFFF"/>
-        </w:rPr>
-        <w:t>"</w:t>
-      </w:r>
-      <w:r>
-        <w:rPr>
-          <w:color w:val="000000" w:themeColor="text1"/>
-          <w:sz w:val="15"/>
-          <w:szCs w:val="15"/>
-          <w:shd w:val="clear" w:color="auto" w:fill="FFFFFF"/>
-        </w:rPr>
-        <w:t>) is signing this Agreement as a Guarantor of the Customer. By signing below, the Guarantor: (</w:t>
-      </w:r>
-      <w:proofErr w:type="spellStart"/>
-      <w:r>
-        <w:rPr>
-          <w:color w:val="000000" w:themeColor="text1"/>
-          <w:sz w:val="15"/>
-          <w:szCs w:val="15"/>
-          <w:shd w:val="clear" w:color="auto" w:fill="FFFFFF"/>
-        </w:rPr>
-        <w:t>i</w:t>
-      </w:r>
-      <w:proofErr w:type="spellEnd"/>
-      <w:r>
-        <w:rPr>
-          <w:color w:val="000000" w:themeColor="text1"/>
-          <w:sz w:val="15"/>
-          <w:szCs w:val="15"/>
-          <w:shd w:val="clear" w:color="auto" w:fill="FFFFFF"/>
-        </w:rPr>
-        <w:t>) accepts and agrees to be bound by the Continuing Unlimited Guaranty provisions contained in the Revel Systems, Inc. Supplemental Revel Advantage XT™ Program Terms and Conditions, and (ii) acknowledges and confirms that Guarantor received and read the Continuing Unlimited Guaranty provisions.</w:t>
-      </w:r>
+      </w:pPr>
     </w:p>
     <w:p>
       <w:pPr>
-        <w:shd w:val="clear" w:color="auto" w:fill="FFFFFF"/>
-        <w:spacing w:before="100" w:beforeAutospacing="1" w:after="100" w:afterAutospacing="1"/>
-        <w:ind w:right="500" w:firstLine="360"/>
+        <w:pStyle w:val="Title"/>
+        <w:ind w:left="360" w:right="500"/>
         <w:rPr>
-          <w:rFonts w:ascii="Arial" w:hAnsi="Arial" w:cs="Arial"/>
           <w:color w:val="000000" w:themeColor="text1"/>
           <w:sz w:val="15"/>
           <w:szCs w:val="15"/>
@@ -21134,7 +20871,6 @@
       </w:pPr>
       <w:r>
         <w:rPr>
-          <w:rFonts w:ascii="Arial" w:hAnsi="Arial" w:cs="Arial"/>
           <w:b/>
           <w:bCs/>
           <w:color w:val="000000" w:themeColor="text1"/>
@@ -21146,7 +20882,6 @@
       </w:r>
       <w:r>
         <w:rPr>
-          <w:rFonts w:ascii="Arial" w:hAnsi="Arial" w:cs="Arial"/>
           <w:b/>
           <w:bCs/>
           <w:color w:val="000000" w:themeColor="text1"/>
@@ -21158,7 +20893,6 @@
       </w:r>
       <w:r>
         <w:rPr>
-          <w:rFonts w:ascii="Arial" w:hAnsi="Arial" w:cs="Arial"/>
           <w:b/>
           <w:bCs/>
           <w:color w:val="000000" w:themeColor="text1"/>
@@ -21170,7 +20904,6 @@
       </w:r>
       <w:r>
         <w:rPr>
-          <w:rFonts w:ascii="Arial" w:hAnsi="Arial" w:cs="Arial"/>
           <w:b/>
           <w:bCs/>
           <w:color w:val="000000" w:themeColor="text1"/>
@@ -21182,7 +20915,6 @@
       </w:r>
       <w:r>
         <w:rPr>
-          <w:rFonts w:ascii="Arial" w:hAnsi="Arial" w:cs="Arial"/>
           <w:b/>
           <w:bCs/>
           <w:color w:val="000000" w:themeColor="text1"/>
@@ -21190,34 +20922,25 @@
           <w:szCs w:val="15"/>
           <w:lang w:eastAsia="en-US"/>
         </w:rPr>
-        <w:t xml:space="preserve"> to the following Revel </w:t>
+        <w:t xml:space="preserve"> to the following Revel</w:t>
       </w:r>
-      <w:hyperlink r:id="rId13" w:tgtFrame="_blank" w:history="1">
-        <w:r>
-          <w:rPr>
-            <w:rFonts w:ascii="Arial" w:hAnsi="Arial" w:cs="Arial"/>
-            <w:b/>
-            <w:bCs/>
-            <w:color w:val="000000" w:themeColor="text1"/>
-            <w:sz w:val="15"/>
-            <w:szCs w:val="15"/>
-            <w:u w:val="single"/>
-            <w:lang w:eastAsia="en-US"/>
-          </w:rPr>
-          <w:t>Prohibited Merchants</w:t>
-        </w:r>
-      </w:hyperlink>
       <w:r>
         <w:rPr>
-          <w:rFonts w:ascii="Arial" w:hAnsi="Arial" w:cs="Arial"/>
           <w:b/>
           <w:bCs/>
           <w:color w:val="000000" w:themeColor="text1"/>
-          <w:sz w:val="15"/>
-          <w:szCs w:val="15"/>
+          <w:sz w:val="16"/>
+          <w:szCs w:val="16"/>
           <w:lang w:eastAsia="en-US"/>
         </w:rPr>
-        <w:t>.</w:t>
+        <w:t> </w:t>
+      </w:r>
+      <w:r>
+        <w:rPr>
+          <w:sz w:val="16"/>
+          <w:szCs w:val="16"/>
+        </w:rPr>
+        <w:t>XXXXXX</w:t>
       </w:r>
     </w:p>
     <w:p>
@@ -21335,21 +21058,18 @@
           <w:szCs w:val="15"/>
           <w:lang w:eastAsia="en-US"/>
         </w:rPr>
-        <w:t>Have Read, Agreed and Consented to the </w:t>
+        <w:t>Have Read, Agreed and Consented to th</w:t>
       </w:r>
-      <w:hyperlink r:id="rId14" w:tgtFrame="_blank" w:history="1">
-        <w:r>
-          <w:rPr>
-            <w:rFonts w:ascii="Arial" w:hAnsi="Arial" w:cs="Arial"/>
-            <w:color w:val="000000" w:themeColor="text1"/>
-            <w:sz w:val="15"/>
-            <w:szCs w:val="15"/>
-            <w:u w:val="single"/>
-            <w:lang w:eastAsia="en-US"/>
-          </w:rPr>
-          <w:t>Bank Disclosure Page (CLICK HERE) </w:t>
-        </w:r>
-      </w:hyperlink>
+      <w:r>
+        <w:rPr>
+          <w:rFonts w:ascii="Arial" w:hAnsi="Arial" w:cs="Arial"/>
+          <w:color w:val="000000" w:themeColor="text1"/>
+          <w:sz w:val="15"/>
+          <w:szCs w:val="15"/>
+          <w:lang w:eastAsia="en-US"/>
+        </w:rPr>
+        <w:t>e XXXXXXXXXXX</w:t>
+      </w:r>
       <w:r>
         <w:rPr>
           <w:rFonts w:ascii="Arial" w:hAnsi="Arial" w:cs="Arial"/>
@@ -21386,21 +21106,18 @@
           <w:szCs w:val="15"/>
           <w:lang w:eastAsia="en-US"/>
         </w:rPr>
-        <w:t>Have Read, Agreed and Consented to the </w:t>
+        <w:t>Have Read, Agreed and Consented to the</w:t>
       </w:r>
-      <w:hyperlink r:id="rId15" w:tgtFrame="_blank" w:history="1">
-        <w:r>
-          <w:rPr>
-            <w:rFonts w:ascii="Arial" w:hAnsi="Arial" w:cs="Arial"/>
-            <w:color w:val="000000" w:themeColor="text1"/>
-            <w:sz w:val="15"/>
-            <w:szCs w:val="15"/>
-            <w:u w:val="single"/>
-            <w:lang w:eastAsia="en-US"/>
-          </w:rPr>
-          <w:t>Merchant Terms and Conditions (CLICK HERE) </w:t>
-        </w:r>
-      </w:hyperlink>
+      <w:r>
+        <w:rPr>
+          <w:rFonts w:ascii="Arial" w:hAnsi="Arial" w:cs="Arial"/>
+          <w:color w:val="000000" w:themeColor="text1"/>
+          <w:sz w:val="15"/>
+          <w:szCs w:val="15"/>
+          <w:lang w:eastAsia="en-US"/>
+        </w:rPr>
+        <w:t xml:space="preserve"> XXXXXXXXXXX</w:t>
+      </w:r>
       <w:r>
         <w:rPr>
           <w:rFonts w:ascii="Arial" w:hAnsi="Arial" w:cs="Arial"/>

</xml_diff>